<commit_message>
Updated the project summary section to show the recovery flag in the image.
</commit_message>
<xml_diff>
--- a/src/assets/documentation/GenTaR_User_Manual_v6.docx
+++ b/src/assets/documentation/GenTaR_User_Manual_v6.docx
@@ -8670,10 +8670,10 @@
           <w:lang w:val="en-US"/>
         </w:rPr>
         <w:drawing>
-          <wp:inline distT="0" distB="0" distL="0" distR="0" wp14:anchorId="051EEC1F" wp14:editId="602F6A31">
-            <wp:extent cx="5727700" cy="3380740"/>
+          <wp:inline distT="0" distB="0" distL="0" distR="0" wp14:anchorId="2255C6FA" wp14:editId="01364858">
+            <wp:extent cx="5727700" cy="4104005"/>
             <wp:effectExtent l="0" t="0" r="0" b="0"/>
-            <wp:docPr id="7" name="Picture 7" descr="A screenshot of a cell phone&#10;&#10;Description automatically generated"/>
+            <wp:docPr id="8" name="Picture 8" descr="Graphical user interface, application&#10;&#10;Description automatically generated"/>
             <wp:cNvGraphicFramePr>
               <a:graphicFrameLocks xmlns:a="http://schemas.openxmlformats.org/drawingml/2006/main" noChangeAspect="1"/>
             </wp:cNvGraphicFramePr>
@@ -8681,7 +8681,7 @@
               <a:graphicData uri="http://schemas.openxmlformats.org/drawingml/2006/picture">
                 <pic:pic xmlns:pic="http://schemas.openxmlformats.org/drawingml/2006/picture">
                   <pic:nvPicPr>
-                    <pic:cNvPr id="7" name="Picture 7" descr="A screenshot of a cell phone&#10;&#10;Description automatically generated"/>
+                    <pic:cNvPr id="8" name="Picture 8" descr="Graphical user interface, application&#10;&#10;Description automatically generated"/>
                     <pic:cNvPicPr/>
                   </pic:nvPicPr>
                   <pic:blipFill>
@@ -8699,7 +8699,7 @@
                   <pic:spPr>
                     <a:xfrm>
                       <a:off x="0" y="0"/>
-                      <a:ext cx="5727700" cy="3380740"/>
+                      <a:ext cx="5727700" cy="4104005"/>
                     </a:xfrm>
                     <a:prstGeom prst="rect">
                       <a:avLst/>
@@ -8721,18 +8721,61 @@
       </w:pPr>
     </w:p>
     <w:p>
-      <w:pPr>
-        <w:rPr>
-          <w:rFonts w:ascii="Geneva" w:hAnsi="Geneva"/>
-          <w:lang w:val="en-US"/>
-        </w:rPr>
-      </w:pPr>
-      <w:r>
-        <w:rPr>
-          <w:rFonts w:ascii="Geneva" w:hAnsi="Geneva"/>
-          <w:lang w:val="en-US"/>
-        </w:rPr>
-        <w:t xml:space="preserve">The top part of the page lists the project identifier, the assignment status, project summary status and the data access policy set for the project. </w:t>
+      <w:r>
+        <w:rPr>
+          <w:rFonts w:ascii="Geneva" w:hAnsi="Geneva"/>
+          <w:lang w:val="en-US"/>
+        </w:rPr>
+        <w:t>The top part of the page lists the project identifier, the assignment status, project summary status</w:t>
+      </w:r>
+      <w:r>
+        <w:rPr>
+          <w:rFonts w:ascii="Geneva" w:hAnsi="Geneva"/>
+          <w:lang w:val="en-US"/>
+        </w:rPr>
+        <w:t>,</w:t>
+      </w:r>
+      <w:r>
+        <w:rPr>
+          <w:rFonts w:ascii="Geneva" w:hAnsi="Geneva"/>
+          <w:lang w:val="en-US"/>
+        </w:rPr>
+        <w:t xml:space="preserve"> the data access policy set for the project</w:t>
+      </w:r>
+      <w:r>
+        <w:rPr>
+          <w:rFonts w:ascii="Geneva" w:hAnsi="Geneva"/>
+          <w:lang w:val="en-US"/>
+        </w:rPr>
+        <w:t>, whether the project</w:t>
+      </w:r>
+      <w:r>
+        <w:rPr>
+          <w:rFonts w:ascii="Geneva" w:hAnsi="Geneva"/>
+          <w:lang w:val="en-US"/>
+        </w:rPr>
+        <w:t xml:space="preserve"> is </w:t>
+      </w:r>
+      <w:r>
+        <w:rPr>
+          <w:rFonts w:ascii="Geneva" w:hAnsi="Geneva" w:cs="Calibri"/>
+          <w:color w:val="000000"/>
+        </w:rPr>
+        <w:t>recovered from cryopreserved sperm</w:t>
+      </w:r>
+      <w:r>
+        <w:rPr>
+          <w:rFonts w:ascii="Geneva" w:hAnsi="Geneva" w:cs="Calibri"/>
+          <w:color w:val="000000"/>
+        </w:rPr>
+        <w:t>, and the consortia associated with the project</w:t>
+      </w:r>
+      <w:r>
+        <w:rPr>
+          <w:rFonts w:ascii="Geneva" w:hAnsi="Geneva"/>
+          <w:lang w:val="en-US"/>
+        </w:rPr>
+        <w:t xml:space="preserve">. </w:t>
       </w:r>
     </w:p>
     <w:p>
@@ -8976,7 +9019,6 @@
           <w:rFonts w:ascii="Geneva" w:hAnsi="Geneva"/>
           <w:lang w:val="en-US"/>
         </w:rPr>
-        <w:lastRenderedPageBreak/>
         <w:t xml:space="preserve">At the bottom of the page a summary of all the production and phenotyping plans associated with the project </w:t>
       </w:r>
       <w:r>
@@ -9280,21 +9322,7 @@
           <w:rFonts w:ascii="Geneva" w:hAnsi="Geneva"/>
           <w:lang w:val="en-US"/>
         </w:rPr>
-        <w:t>T</w:t>
-      </w:r>
-      <w:r>
-        <w:rPr>
-          <w:rFonts w:ascii="Geneva" w:hAnsi="Geneva"/>
-          <w:lang w:val="en-US"/>
-        </w:rPr>
-        <w:t>he external reference</w:t>
-      </w:r>
-      <w:r>
-        <w:rPr>
-          <w:rFonts w:ascii="Geneva" w:hAnsi="Geneva"/>
-          <w:lang w:val="en-US"/>
-        </w:rPr>
-        <w:t xml:space="preserve"> corresponds to</w:t>
+        <w:t>The external reference corresponds to</w:t>
       </w:r>
       <w:r>
         <w:rPr>
@@ -11132,21 +11160,7 @@
           <w:rFonts w:ascii="Geneva" w:hAnsi="Geneva"/>
           <w:color w:val="000000" w:themeColor="text1"/>
         </w:rPr>
-        <w:t>A</w:t>
-      </w:r>
-      <w:r>
-        <w:rPr>
-          <w:rFonts w:ascii="Geneva" w:hAnsi="Geneva"/>
-          <w:color w:val="000000" w:themeColor="text1"/>
-        </w:rPr>
-        <w:t>ll production plans within the system</w:t>
-      </w:r>
-      <w:r>
-        <w:rPr>
-          <w:rFonts w:ascii="Geneva" w:hAnsi="Geneva"/>
-          <w:color w:val="000000" w:themeColor="text1"/>
-        </w:rPr>
-        <w:t xml:space="preserve"> have the </w:t>
+        <w:t xml:space="preserve">All production plans within the system have the </w:t>
       </w:r>
       <w:r>
         <w:rPr>
@@ -17589,13 +17603,7 @@
       </w:pPr>
       <w:bookmarkStart w:id="36" w:name="_Toc53164243"/>
       <w:r>
-        <w:t xml:space="preserve">Creating a new </w:t>
-      </w:r>
-      <w:r>
-        <w:t>phenotyping</w:t>
-      </w:r>
-      <w:r>
-        <w:t xml:space="preserve"> plan</w:t>
+        <w:t>Creating a new phenotyping plan</w:t>
       </w:r>
       <w:bookmarkEnd w:id="36"/>
     </w:p>
@@ -17654,21 +17662,7 @@
           <w:rFonts w:ascii="Geneva" w:hAnsi="Geneva"/>
           <w:lang w:val="en-US"/>
         </w:rPr>
-        <w:t xml:space="preserve">specified as </w:t>
-      </w:r>
-      <w:r>
-        <w:rPr>
-          <w:rFonts w:ascii="Geneva" w:hAnsi="Geneva"/>
-          <w:lang w:val="en-US"/>
-        </w:rPr>
-        <w:t>‘adult and embryo phenotyping’ or ‘haplo-essential phenotyping’</w:t>
-      </w:r>
-      <w:r>
-        <w:rPr>
-          <w:rFonts w:ascii="Geneva" w:hAnsi="Geneva"/>
-          <w:lang w:val="en-US"/>
-        </w:rPr>
-        <w:t xml:space="preserve">. </w:t>
+        <w:t xml:space="preserve">specified as ‘adult and embryo phenotyping’ or ‘haplo-essential phenotyping’. </w:t>
       </w:r>
       <w:r>
         <w:rPr>
@@ -17682,56 +17676,7 @@
           <w:rFonts w:ascii="Geneva" w:hAnsi="Geneva"/>
           <w:lang w:val="en-US"/>
         </w:rPr>
-        <w:t xml:space="preserve"> plan you also need </w:t>
-      </w:r>
-      <w:r>
-        <w:rPr>
-          <w:rFonts w:ascii="Geneva" w:hAnsi="Geneva"/>
-          <w:lang w:val="en-US"/>
-        </w:rPr>
-        <w:t xml:space="preserve">to </w:t>
-      </w:r>
-      <w:r>
-        <w:rPr>
-          <w:rFonts w:ascii="Geneva" w:hAnsi="Geneva"/>
-          <w:lang w:val="en-US"/>
-        </w:rPr>
-        <w:t xml:space="preserve">specify the starting point of the plan by </w:t>
-      </w:r>
-      <w:r>
-        <w:rPr>
-          <w:rFonts w:ascii="Geneva" w:hAnsi="Geneva"/>
-          <w:lang w:val="en-US"/>
-        </w:rPr>
-        <w:t>select</w:t>
-      </w:r>
-      <w:r>
-        <w:rPr>
-          <w:rFonts w:ascii="Geneva" w:hAnsi="Geneva"/>
-          <w:lang w:val="en-US"/>
-        </w:rPr>
-        <w:t>ing a</w:t>
-      </w:r>
-      <w:r>
-        <w:rPr>
-          <w:rFonts w:ascii="Geneva" w:hAnsi="Geneva"/>
-          <w:lang w:val="en-US"/>
-        </w:rPr>
-        <w:t xml:space="preserve"> production outcome</w:t>
-      </w:r>
-      <w:r>
-        <w:rPr>
-          <w:rFonts w:ascii="Geneva" w:hAnsi="Geneva"/>
-          <w:lang w:val="en-US"/>
-        </w:rPr>
-        <w:t xml:space="preserve"> of the project</w:t>
-      </w:r>
-      <w:r>
-        <w:rPr>
-          <w:rFonts w:ascii="Geneva" w:hAnsi="Geneva"/>
-          <w:lang w:val="en-US"/>
-        </w:rPr>
-        <w:t xml:space="preserve"> (colony or specimen) from the drop-down menu.</w:t>
+        <w:t xml:space="preserve"> plan you also need to specify the starting point of the plan by selecting a production outcome of the project (colony or specimen) from the drop-down menu.</w:t>
       </w:r>
     </w:p>
     <w:p>
@@ -18893,6 +18838,11 @@
         <w:docPartUnique/>
       </w:docPartObj>
     </w:sdtPr>
+    <w:sdtEndPr>
+      <w:rPr>
+        <w:rStyle w:val="PageNumber"/>
+      </w:rPr>
+    </w:sdtEndPr>
     <w:sdtContent>
       <w:p>
         <w:pPr>
@@ -18945,6 +18895,11 @@
         <w:docPartUnique/>
       </w:docPartObj>
     </w:sdtPr>
+    <w:sdtEndPr>
+      <w:rPr>
+        <w:rStyle w:val="PageNumber"/>
+      </w:rPr>
+    </w:sdtEndPr>
     <w:sdtContent>
       <w:p>
         <w:pPr>

</xml_diff>